<commit_message>
The Story edited 2
</commit_message>
<xml_diff>
--- a/The Story.docx
+++ b/The Story.docx
@@ -30,6 +30,15 @@
     <w:p>
       <w:r>
         <w:t xml:space="preserve">      Broken dreams indeed, unimaginable feelings if madness inside of me, for not understandable reasons I want to commit the most violent acts. I don’t if my heart wants to do these acts but my mind blocking it, or it’s completely the opposite.</w:t>
+      </w:r>
+    </w:p>
+    <w:p/>
+    <w:p>
+      <w:r>
+        <w:t xml:space="preserve">     Is it shattered? I don’t know, I feel that I lost the flavor,  I can’t even sleep because I’m trapped in my deepest unsatisfied  desires</w:t>
+      </w:r>
+      <w:r>
+        <w:t>.</w:t>
       </w:r>
     </w:p>
     <w:sectPr>

</xml_diff>